<commit_message>
Now showing search settings being used
</commit_message>
<xml_diff>
--- a/CrossLinkingIMSConsole/Readme.docx
+++ b/CrossLinkingIMSConsole/Readme.docx
@@ -268,36 +268,47 @@
           <w:szCs w:val="18"/>
         </w:rPr>
       </w:pPr>
-      <w:r>
-        <w:rPr>
-          <w:rFonts w:ascii="Consolas" w:hAnsi="Consolas" w:cs="Consolas"/>
-          <w:sz w:val="18"/>
-          <w:szCs w:val="18"/>
-        </w:rPr>
-        <w:tab/>
-        <w:t>-f: Features File. LC-IMS-MS Feature Finder Output. See README.</w:t>
-      </w:r>
-    </w:p>
-    <w:p>
-      <w:pPr>
-        <w:tabs>
-          <w:tab w:val="left" w:pos="360"/>
-        </w:tabs>
-        <w:spacing w:after="0" w:line="240" w:lineRule="auto"/>
-        <w:rPr>
-          <w:rFonts w:ascii="Consolas" w:hAnsi="Consolas" w:cs="Consolas"/>
-          <w:sz w:val="18"/>
-          <w:szCs w:val="18"/>
-        </w:rPr>
-      </w:pPr>
-      <w:r>
-        <w:rPr>
-          <w:rFonts w:ascii="Consolas" w:hAnsi="Consolas" w:cs="Consolas"/>
-          <w:sz w:val="18"/>
-          <w:szCs w:val="18"/>
-        </w:rPr>
-        <w:tab/>
-        <w:t xml:space="preserve">-p: Peaks File. </w:t>
+    </w:p>
+    <w:p>
+      <w:pPr>
+        <w:tabs>
+          <w:tab w:val="left" w:pos="360"/>
+        </w:tabs>
+        <w:spacing w:after="0" w:line="240" w:lineRule="auto"/>
+        <w:rPr>
+          <w:rFonts w:ascii="Consolas" w:hAnsi="Consolas" w:cs="Consolas"/>
+          <w:sz w:val="18"/>
+          <w:szCs w:val="18"/>
+        </w:rPr>
+      </w:pPr>
+      <w:r>
+        <w:rPr>
+          <w:rFonts w:ascii="Consolas" w:hAnsi="Consolas" w:cs="Consolas"/>
+          <w:sz w:val="18"/>
+          <w:szCs w:val="18"/>
+        </w:rPr>
+        <w:t xml:space="preserve"> -f        Features File. LC-IMS-MS Feature Finder Output</w:t>
+      </w:r>
+    </w:p>
+    <w:p>
+      <w:pPr>
+        <w:tabs>
+          <w:tab w:val="left" w:pos="360"/>
+        </w:tabs>
+        <w:spacing w:after="0" w:line="240" w:lineRule="auto"/>
+        <w:rPr>
+          <w:rFonts w:ascii="Consolas" w:hAnsi="Consolas" w:cs="Consolas"/>
+          <w:sz w:val="18"/>
+          <w:szCs w:val="18"/>
+        </w:rPr>
+      </w:pPr>
+      <w:r>
+        <w:rPr>
+          <w:rFonts w:ascii="Consolas" w:hAnsi="Consolas" w:cs="Consolas"/>
+          <w:sz w:val="18"/>
+          <w:szCs w:val="18"/>
+        </w:rPr>
+        <w:t xml:space="preserve"> -p        Peaks File. </w:t>
       </w:r>
       <w:proofErr w:type="spellStart"/>
       <w:r>
@@ -315,29 +326,28 @@
           <w:sz w:val="18"/>
           <w:szCs w:val="18"/>
         </w:rPr>
-        <w:t xml:space="preserve"> Output. See README</w:t>
-      </w:r>
-    </w:p>
-    <w:p>
-      <w:pPr>
-        <w:tabs>
-          <w:tab w:val="left" w:pos="360"/>
-        </w:tabs>
-        <w:spacing w:after="0" w:line="240" w:lineRule="auto"/>
-        <w:rPr>
-          <w:rFonts w:ascii="Consolas" w:hAnsi="Consolas" w:cs="Consolas"/>
-          <w:sz w:val="18"/>
-          <w:szCs w:val="18"/>
-        </w:rPr>
-      </w:pPr>
-      <w:r>
-        <w:rPr>
-          <w:rFonts w:ascii="Consolas" w:hAnsi="Consolas" w:cs="Consolas"/>
-          <w:sz w:val="18"/>
-          <w:szCs w:val="18"/>
-        </w:rPr>
-        <w:tab/>
-        <w:t>-</w:t>
+        <w:t xml:space="preserve"> Output</w:t>
+      </w:r>
+    </w:p>
+    <w:p>
+      <w:pPr>
+        <w:tabs>
+          <w:tab w:val="left" w:pos="360"/>
+        </w:tabs>
+        <w:spacing w:after="0" w:line="240" w:lineRule="auto"/>
+        <w:rPr>
+          <w:rFonts w:ascii="Consolas" w:hAnsi="Consolas" w:cs="Consolas"/>
+          <w:sz w:val="18"/>
+          <w:szCs w:val="18"/>
+        </w:rPr>
+      </w:pPr>
+      <w:r>
+        <w:rPr>
+          <w:rFonts w:ascii="Consolas" w:hAnsi="Consolas" w:cs="Consolas"/>
+          <w:sz w:val="18"/>
+          <w:szCs w:val="18"/>
+        </w:rPr>
+        <w:t xml:space="preserve"> -</w:t>
       </w:r>
       <w:proofErr w:type="spellStart"/>
       <w:r>
@@ -355,29 +365,46 @@
           <w:sz w:val="18"/>
           <w:szCs w:val="18"/>
         </w:rPr>
-        <w:t>: FASTA File. Contains all protein sequences to search.</w:t>
-      </w:r>
-    </w:p>
-    <w:p>
-      <w:pPr>
-        <w:tabs>
-          <w:tab w:val="left" w:pos="360"/>
-        </w:tabs>
-        <w:spacing w:after="0" w:line="240" w:lineRule="auto"/>
-        <w:rPr>
-          <w:rFonts w:ascii="Consolas" w:hAnsi="Consolas" w:cs="Consolas"/>
-          <w:sz w:val="18"/>
-          <w:szCs w:val="18"/>
-        </w:rPr>
-      </w:pPr>
-      <w:r>
-        <w:rPr>
-          <w:rFonts w:ascii="Consolas" w:hAnsi="Consolas" w:cs="Consolas"/>
-          <w:sz w:val="18"/>
-          <w:szCs w:val="18"/>
-        </w:rPr>
-        <w:tab/>
-        <w:t>-ppm [value] : Mass tolerance in ppm</w:t>
+        <w:t xml:space="preserve">    </w:t>
+      </w:r>
+      <w:proofErr w:type="spellStart"/>
+      <w:r>
+        <w:rPr>
+          <w:rFonts w:ascii="Consolas" w:hAnsi="Consolas" w:cs="Consolas"/>
+          <w:sz w:val="18"/>
+          <w:szCs w:val="18"/>
+        </w:rPr>
+        <w:t>FastA</w:t>
+      </w:r>
+      <w:proofErr w:type="spellEnd"/>
+      <w:r>
+        <w:rPr>
+          <w:rFonts w:ascii="Consolas" w:hAnsi="Consolas" w:cs="Consolas"/>
+          <w:sz w:val="18"/>
+          <w:szCs w:val="18"/>
+        </w:rPr>
+        <w:t xml:space="preserve"> File. Contains all protein sequences to search.</w:t>
+      </w:r>
+    </w:p>
+    <w:p>
+      <w:pPr>
+        <w:tabs>
+          <w:tab w:val="left" w:pos="360"/>
+        </w:tabs>
+        <w:spacing w:after="0" w:line="240" w:lineRule="auto"/>
+        <w:rPr>
+          <w:rFonts w:ascii="Consolas" w:hAnsi="Consolas" w:cs="Consolas"/>
+          <w:sz w:val="18"/>
+          <w:szCs w:val="18"/>
+        </w:rPr>
+      </w:pPr>
+      <w:r>
+        <w:rPr>
+          <w:rFonts w:ascii="Consolas" w:hAnsi="Consolas" w:cs="Consolas"/>
+          <w:sz w:val="18"/>
+          <w:szCs w:val="18"/>
+        </w:rPr>
+        <w:t xml:space="preserve"> -ppm [value]   Mass tolerance in ppm</w:t>
       </w:r>
     </w:p>
     <w:p>
@@ -426,142 +453,147 @@
           <w:szCs w:val="18"/>
         </w:rPr>
       </w:pPr>
-      <w:r>
-        <w:rPr>
-          <w:rFonts w:ascii="Consolas" w:hAnsi="Consolas" w:cs="Consolas"/>
-          <w:sz w:val="18"/>
-          <w:szCs w:val="18"/>
-        </w:rPr>
-        <w:t xml:space="preserve"> -c: The maximum number of missed cleavages to consider. Defaults to 1.</w:t>
-      </w:r>
-    </w:p>
-    <w:p>
-      <w:pPr>
-        <w:tabs>
-          <w:tab w:val="left" w:pos="360"/>
-        </w:tabs>
-        <w:spacing w:after="0" w:line="240" w:lineRule="auto"/>
-        <w:rPr>
-          <w:rFonts w:ascii="Consolas" w:hAnsi="Consolas" w:cs="Consolas"/>
-          <w:sz w:val="18"/>
-          <w:szCs w:val="18"/>
-        </w:rPr>
-      </w:pPr>
-      <w:r>
-        <w:rPr>
-          <w:rFonts w:ascii="Consolas" w:hAnsi="Consolas" w:cs="Consolas"/>
-          <w:sz w:val="18"/>
-          <w:szCs w:val="18"/>
-        </w:rPr>
-        <w:t xml:space="preserve"> -t: Set to 'full' for fully tryptic only. </w:t>
-      </w:r>
-    </w:p>
-    <w:p>
-      <w:pPr>
-        <w:tabs>
-          <w:tab w:val="left" w:pos="360"/>
-        </w:tabs>
-        <w:spacing w:after="0" w:line="240" w:lineRule="auto"/>
-        <w:rPr>
-          <w:rFonts w:ascii="Consolas" w:hAnsi="Consolas" w:cs="Consolas"/>
-          <w:sz w:val="18"/>
-          <w:szCs w:val="18"/>
-        </w:rPr>
-      </w:pPr>
-      <w:r>
-        <w:rPr>
-          <w:rFonts w:ascii="Consolas" w:hAnsi="Consolas" w:cs="Consolas"/>
-          <w:sz w:val="18"/>
-          <w:szCs w:val="18"/>
-        </w:rPr>
-        <w:t xml:space="preserve">     </w:t>
-      </w:r>
-      <w:r>
-        <w:rPr>
-          <w:rFonts w:ascii="Consolas" w:hAnsi="Consolas" w:cs="Consolas"/>
-          <w:sz w:val="18"/>
-          <w:szCs w:val="18"/>
-        </w:rPr>
-        <w:t xml:space="preserve">Set to 'partial' to consider partially and fully tryptic. </w:t>
-      </w:r>
-    </w:p>
-    <w:p>
-      <w:pPr>
-        <w:tabs>
-          <w:tab w:val="left" w:pos="360"/>
-        </w:tabs>
-        <w:spacing w:after="0" w:line="240" w:lineRule="auto"/>
-        <w:rPr>
-          <w:rFonts w:ascii="Consolas" w:hAnsi="Consolas" w:cs="Consolas"/>
-          <w:sz w:val="18"/>
-          <w:szCs w:val="18"/>
-        </w:rPr>
-      </w:pPr>
-      <w:r>
-        <w:rPr>
-          <w:rFonts w:ascii="Consolas" w:hAnsi="Consolas" w:cs="Consolas"/>
-          <w:sz w:val="18"/>
-          <w:szCs w:val="18"/>
-        </w:rPr>
-        <w:t xml:space="preserve">     </w:t>
-      </w:r>
-      <w:r>
-        <w:rPr>
-          <w:rFonts w:ascii="Consolas" w:hAnsi="Consolas" w:cs="Consolas"/>
-          <w:sz w:val="18"/>
-          <w:szCs w:val="18"/>
-        </w:rPr>
-        <w:t xml:space="preserve">Set to 'none' to consider non, partially, and fully tryptic. </w:t>
-      </w:r>
-    </w:p>
-    <w:p>
-      <w:pPr>
-        <w:tabs>
-          <w:tab w:val="left" w:pos="360"/>
-        </w:tabs>
-        <w:spacing w:after="0" w:line="240" w:lineRule="auto"/>
-        <w:rPr>
-          <w:rFonts w:ascii="Consolas" w:hAnsi="Consolas" w:cs="Consolas"/>
-          <w:sz w:val="18"/>
-          <w:szCs w:val="18"/>
-        </w:rPr>
-      </w:pPr>
-      <w:r>
-        <w:rPr>
-          <w:rFonts w:ascii="Consolas" w:hAnsi="Consolas" w:cs="Consolas"/>
-          <w:sz w:val="18"/>
-          <w:szCs w:val="18"/>
-        </w:rPr>
-        <w:t xml:space="preserve">     </w:t>
-      </w:r>
-      <w:r>
-        <w:rPr>
-          <w:rFonts w:ascii="Consolas" w:hAnsi="Consolas" w:cs="Consolas"/>
-          <w:sz w:val="18"/>
-          <w:szCs w:val="18"/>
-        </w:rPr>
-        <w:t>Defaults to 'full'.</w:t>
-      </w:r>
-    </w:p>
-    <w:p>
-      <w:pPr>
-        <w:tabs>
-          <w:tab w:val="left" w:pos="360"/>
-        </w:tabs>
-        <w:spacing w:after="0" w:line="240" w:lineRule="auto"/>
-        <w:rPr>
-          <w:rFonts w:ascii="Consolas" w:hAnsi="Consolas" w:cs="Consolas"/>
-          <w:sz w:val="18"/>
-          <w:szCs w:val="18"/>
-        </w:rPr>
-      </w:pPr>
-      <w:r>
-        <w:rPr>
-          <w:rFonts w:ascii="Consolas" w:hAnsi="Consolas" w:cs="Consolas"/>
-          <w:sz w:val="18"/>
-          <w:szCs w:val="18"/>
-        </w:rPr>
-        <w:t xml:space="preserve"> -o: The desired location and name for the output file. Defaults to </w:t>
+    </w:p>
+    <w:p>
+      <w:pPr>
+        <w:tabs>
+          <w:tab w:val="left" w:pos="360"/>
+        </w:tabs>
+        <w:spacing w:after="0" w:line="240" w:lineRule="auto"/>
+        <w:rPr>
+          <w:rFonts w:ascii="Consolas" w:hAnsi="Consolas" w:cs="Consolas"/>
+          <w:sz w:val="18"/>
+          <w:szCs w:val="18"/>
+        </w:rPr>
+      </w:pPr>
+      <w:r>
+        <w:rPr>
+          <w:rFonts w:ascii="Consolas" w:hAnsi="Consolas" w:cs="Consolas"/>
+          <w:sz w:val="18"/>
+          <w:szCs w:val="18"/>
+        </w:rPr>
+        <w:t xml:space="preserve"> -c   The maximum number of missed cleavages to consider. Defaults to 1.</w:t>
+      </w:r>
+    </w:p>
+    <w:p>
+      <w:pPr>
+        <w:tabs>
+          <w:tab w:val="left" w:pos="360"/>
+        </w:tabs>
+        <w:spacing w:after="0" w:line="240" w:lineRule="auto"/>
+        <w:rPr>
+          <w:rFonts w:ascii="Consolas" w:hAnsi="Consolas" w:cs="Consolas"/>
+          <w:sz w:val="18"/>
+          <w:szCs w:val="18"/>
+        </w:rPr>
+      </w:pPr>
+      <w:r>
+        <w:rPr>
+          <w:rFonts w:ascii="Consolas" w:hAnsi="Consolas" w:cs="Consolas"/>
+          <w:sz w:val="18"/>
+          <w:szCs w:val="18"/>
+        </w:rPr>
+        <w:t xml:space="preserve"> -t</w:t>
+      </w:r>
+      <w:r>
+        <w:rPr>
+          <w:rFonts w:ascii="Consolas" w:hAnsi="Consolas" w:cs="Consolas"/>
+          <w:sz w:val="18"/>
+          <w:szCs w:val="18"/>
+        </w:rPr>
+        <w:t xml:space="preserve"> </w:t>
+      </w:r>
+      <w:r>
+        <w:rPr>
+          <w:rFonts w:ascii="Consolas" w:hAnsi="Consolas" w:cs="Consolas"/>
+          <w:sz w:val="18"/>
+          <w:szCs w:val="18"/>
+        </w:rPr>
+        <w:t xml:space="preserve">  Set to 'full' for fully tryptic only.</w:t>
+      </w:r>
+    </w:p>
+    <w:p>
+      <w:pPr>
+        <w:tabs>
+          <w:tab w:val="left" w:pos="360"/>
+        </w:tabs>
+        <w:spacing w:after="0" w:line="240" w:lineRule="auto"/>
+        <w:rPr>
+          <w:rFonts w:ascii="Consolas" w:hAnsi="Consolas" w:cs="Consolas"/>
+          <w:sz w:val="18"/>
+          <w:szCs w:val="18"/>
+        </w:rPr>
+      </w:pPr>
+      <w:r>
+        <w:rPr>
+          <w:rFonts w:ascii="Consolas" w:hAnsi="Consolas" w:cs="Consolas"/>
+          <w:sz w:val="18"/>
+          <w:szCs w:val="18"/>
+        </w:rPr>
+        <w:t xml:space="preserve">      Set to 'partial' to consider partially and fully tryptic.</w:t>
+      </w:r>
+    </w:p>
+    <w:p>
+      <w:pPr>
+        <w:tabs>
+          <w:tab w:val="left" w:pos="360"/>
+        </w:tabs>
+        <w:spacing w:after="0" w:line="240" w:lineRule="auto"/>
+        <w:rPr>
+          <w:rFonts w:ascii="Consolas" w:hAnsi="Consolas" w:cs="Consolas"/>
+          <w:sz w:val="18"/>
+          <w:szCs w:val="18"/>
+        </w:rPr>
+      </w:pPr>
+      <w:r>
+        <w:rPr>
+          <w:rFonts w:ascii="Consolas" w:hAnsi="Consolas" w:cs="Consolas"/>
+          <w:sz w:val="18"/>
+          <w:szCs w:val="18"/>
+        </w:rPr>
+        <w:t xml:space="preserve">      Set to 'none' to consider non, partially, and fully tryptic.</w:t>
+      </w:r>
+    </w:p>
+    <w:p>
+      <w:pPr>
+        <w:tabs>
+          <w:tab w:val="left" w:pos="360"/>
+        </w:tabs>
+        <w:spacing w:after="0" w:line="240" w:lineRule="auto"/>
+        <w:rPr>
+          <w:rFonts w:ascii="Consolas" w:hAnsi="Consolas" w:cs="Consolas"/>
+          <w:sz w:val="18"/>
+          <w:szCs w:val="18"/>
+        </w:rPr>
+      </w:pPr>
+      <w:r>
+        <w:rPr>
+          <w:rFonts w:ascii="Consolas" w:hAnsi="Consolas" w:cs="Consolas"/>
+          <w:sz w:val="18"/>
+          <w:szCs w:val="18"/>
+        </w:rPr>
+        <w:t xml:space="preserve">      Defaults to 'full'.</w:t>
+      </w:r>
+    </w:p>
+    <w:p>
+      <w:pPr>
+        <w:tabs>
+          <w:tab w:val="left" w:pos="360"/>
+        </w:tabs>
+        <w:spacing w:after="0" w:line="240" w:lineRule="auto"/>
+        <w:rPr>
+          <w:rFonts w:ascii="Consolas" w:hAnsi="Consolas" w:cs="Consolas"/>
+          <w:sz w:val="18"/>
+          <w:szCs w:val="18"/>
+        </w:rPr>
+      </w:pPr>
+      <w:r>
+        <w:rPr>
+          <w:rFonts w:ascii="Consolas" w:hAnsi="Consolas" w:cs="Consolas"/>
+          <w:sz w:val="18"/>
+          <w:szCs w:val="18"/>
+        </w:rPr>
+        <w:t xml:space="preserve"> -o   The desired location and name for the output file. Defaults to </w:t>
       </w:r>
       <w:proofErr w:type="spellStart"/>
       <w:r>
@@ -590,33 +622,466 @@
         <w:spacing w:after="0" w:line="240" w:lineRule="auto"/>
         <w:rPr>
           <w:rFonts w:ascii="Consolas" w:hAnsi="Consolas" w:cs="Consolas"/>
-        </w:rPr>
-      </w:pPr>
-      <w:r>
-        <w:rPr>
-          <w:rFonts w:ascii="Consolas" w:hAnsi="Consolas" w:cs="Consolas"/>
-        </w:rPr>
-        <w:tab/>
-      </w:r>
-      <w:r>
-        <w:rPr>
-          <w:rFonts w:ascii="Consolas" w:hAnsi="Consolas" w:cs="Consolas"/>
-        </w:rPr>
-        <w:tab/>
-      </w:r>
-    </w:p>
-    <w:p>
-      <w:pPr>
-        <w:tabs>
-          <w:tab w:val="left" w:pos="360"/>
-        </w:tabs>
-        <w:spacing w:after="0" w:line="240" w:lineRule="auto"/>
-      </w:pPr>
+          <w:sz w:val="18"/>
+          <w:szCs w:val="18"/>
+        </w:rPr>
+      </w:pPr>
+    </w:p>
+    <w:p>
+      <w:pPr>
+        <w:tabs>
+          <w:tab w:val="left" w:pos="360"/>
+        </w:tabs>
+        <w:spacing w:after="0" w:line="240" w:lineRule="auto"/>
+        <w:rPr>
+          <w:rFonts w:ascii="Consolas" w:hAnsi="Consolas" w:cs="Consolas"/>
+          <w:sz w:val="18"/>
+          <w:szCs w:val="18"/>
+        </w:rPr>
+      </w:pPr>
+      <w:proofErr w:type="spellStart"/>
+      <w:r>
+        <w:rPr>
+          <w:rFonts w:ascii="Consolas" w:hAnsi="Consolas" w:cs="Consolas"/>
+          <w:sz w:val="18"/>
+          <w:szCs w:val="18"/>
+        </w:rPr>
+        <w:t>Crosslinked</w:t>
+      </w:r>
+      <w:proofErr w:type="spellEnd"/>
+      <w:r>
+        <w:rPr>
+          <w:rFonts w:ascii="Consolas" w:hAnsi="Consolas" w:cs="Consolas"/>
+          <w:sz w:val="18"/>
+          <w:szCs w:val="18"/>
+        </w:rPr>
+        <w:t xml:space="preserve"> peptide pairs are found using a delta mass value that is</w:t>
+      </w:r>
+    </w:p>
+    <w:p>
+      <w:pPr>
+        <w:tabs>
+          <w:tab w:val="left" w:pos="360"/>
+        </w:tabs>
+        <w:spacing w:after="0" w:line="240" w:lineRule="auto"/>
+        <w:rPr>
+          <w:rFonts w:ascii="Consolas" w:hAnsi="Consolas" w:cs="Consolas"/>
+          <w:sz w:val="18"/>
+          <w:szCs w:val="18"/>
+        </w:rPr>
+      </w:pPr>
+      <w:r>
+        <w:rPr>
+          <w:rFonts w:ascii="Consolas" w:hAnsi="Consolas" w:cs="Consolas"/>
+          <w:sz w:val="18"/>
+          <w:szCs w:val="18"/>
+        </w:rPr>
+        <w:t>typically computed based on the number of carbons and number of nitrogen atoms,</w:t>
+      </w:r>
+    </w:p>
+    <w:p>
+      <w:pPr>
+        <w:tabs>
+          <w:tab w:val="left" w:pos="360"/>
+        </w:tabs>
+        <w:spacing w:after="0" w:line="240" w:lineRule="auto"/>
+        <w:rPr>
+          <w:rFonts w:ascii="Consolas" w:hAnsi="Consolas" w:cs="Consolas"/>
+          <w:sz w:val="18"/>
+          <w:szCs w:val="18"/>
+        </w:rPr>
+      </w:pPr>
+      <w:r>
+        <w:rPr>
+          <w:rFonts w:ascii="Consolas" w:hAnsi="Consolas" w:cs="Consolas"/>
+          <w:sz w:val="18"/>
+          <w:szCs w:val="18"/>
+        </w:rPr>
+        <w:t xml:space="preserve">treating carbons in the </w:t>
+      </w:r>
+      <w:proofErr w:type="spellStart"/>
+      <w:r>
+        <w:rPr>
+          <w:rFonts w:ascii="Consolas" w:hAnsi="Consolas" w:cs="Consolas"/>
+          <w:sz w:val="18"/>
+          <w:szCs w:val="18"/>
+        </w:rPr>
+        <w:t>crosslinked</w:t>
+      </w:r>
+      <w:proofErr w:type="spellEnd"/>
+      <w:r>
+        <w:rPr>
+          <w:rFonts w:ascii="Consolas" w:hAnsi="Consolas" w:cs="Consolas"/>
+          <w:sz w:val="18"/>
+          <w:szCs w:val="18"/>
+        </w:rPr>
+        <w:t xml:space="preserve"> peptide as C13 and </w:t>
+      </w:r>
+      <w:proofErr w:type="spellStart"/>
+      <w:r>
+        <w:rPr>
+          <w:rFonts w:ascii="Consolas" w:hAnsi="Consolas" w:cs="Consolas"/>
+          <w:sz w:val="18"/>
+          <w:szCs w:val="18"/>
+        </w:rPr>
+        <w:t>nitrogens</w:t>
+      </w:r>
+      <w:proofErr w:type="spellEnd"/>
+      <w:r>
+        <w:rPr>
+          <w:rFonts w:ascii="Consolas" w:hAnsi="Consolas" w:cs="Consolas"/>
+          <w:sz w:val="18"/>
+          <w:szCs w:val="18"/>
+        </w:rPr>
+        <w:t xml:space="preserve"> as N15.</w:t>
+      </w:r>
+    </w:p>
+    <w:p>
+      <w:pPr>
+        <w:tabs>
+          <w:tab w:val="left" w:pos="360"/>
+        </w:tabs>
+        <w:spacing w:after="0" w:line="240" w:lineRule="auto"/>
+        <w:rPr>
+          <w:rFonts w:ascii="Consolas" w:hAnsi="Consolas" w:cs="Consolas"/>
+          <w:sz w:val="18"/>
+          <w:szCs w:val="18"/>
+        </w:rPr>
+      </w:pPr>
+      <w:r>
+        <w:rPr>
+          <w:rFonts w:ascii="Consolas" w:hAnsi="Consolas" w:cs="Consolas"/>
+          <w:sz w:val="18"/>
+          <w:szCs w:val="18"/>
+        </w:rPr>
+        <w:t>Alter this behavior using switches -C13off, -N15off, and -Static</w:t>
+      </w:r>
+    </w:p>
+    <w:p>
+      <w:pPr>
+        <w:tabs>
+          <w:tab w:val="left" w:pos="360"/>
+        </w:tabs>
+        <w:spacing w:after="0" w:line="240" w:lineRule="auto"/>
+        <w:rPr>
+          <w:rFonts w:ascii="Consolas" w:hAnsi="Consolas" w:cs="Consolas"/>
+          <w:sz w:val="18"/>
+          <w:szCs w:val="18"/>
+        </w:rPr>
+      </w:pPr>
+      <w:r>
+        <w:rPr>
+          <w:rFonts w:ascii="Consolas" w:hAnsi="Consolas" w:cs="Consolas"/>
+          <w:sz w:val="18"/>
+          <w:szCs w:val="18"/>
+        </w:rPr>
+        <w:t xml:space="preserve"> -C13off   </w:t>
+      </w:r>
+      <w:r>
+        <w:rPr>
+          <w:rFonts w:ascii="Consolas" w:hAnsi="Consolas" w:cs="Consolas"/>
+          <w:sz w:val="18"/>
+          <w:szCs w:val="18"/>
+        </w:rPr>
+        <w:t xml:space="preserve">        </w:t>
+      </w:r>
+      <w:r>
+        <w:rPr>
+          <w:rFonts w:ascii="Consolas" w:hAnsi="Consolas" w:cs="Consolas"/>
+          <w:sz w:val="18"/>
+          <w:szCs w:val="18"/>
+        </w:rPr>
+        <w:t>Peptides are not labeled with C13</w:t>
+      </w:r>
+    </w:p>
+    <w:p>
+      <w:pPr>
+        <w:tabs>
+          <w:tab w:val="left" w:pos="360"/>
+        </w:tabs>
+        <w:spacing w:after="0" w:line="240" w:lineRule="auto"/>
+        <w:rPr>
+          <w:rFonts w:ascii="Consolas" w:hAnsi="Consolas" w:cs="Consolas"/>
+          <w:sz w:val="18"/>
+          <w:szCs w:val="18"/>
+        </w:rPr>
+      </w:pPr>
+      <w:r>
+        <w:rPr>
+          <w:rFonts w:ascii="Consolas" w:hAnsi="Consolas" w:cs="Consolas"/>
+          <w:sz w:val="18"/>
+          <w:szCs w:val="18"/>
+        </w:rPr>
+        <w:t xml:space="preserve"> -N15off   </w:t>
+      </w:r>
+      <w:r>
+        <w:rPr>
+          <w:rFonts w:ascii="Consolas" w:hAnsi="Consolas" w:cs="Consolas"/>
+          <w:sz w:val="18"/>
+          <w:szCs w:val="18"/>
+        </w:rPr>
+        <w:t xml:space="preserve">        </w:t>
+      </w:r>
+      <w:r>
+        <w:rPr>
+          <w:rFonts w:ascii="Consolas" w:hAnsi="Consolas" w:cs="Consolas"/>
+          <w:sz w:val="18"/>
+          <w:szCs w:val="18"/>
+        </w:rPr>
+        <w:t>Peptides are not labeled with N15</w:t>
+      </w:r>
+    </w:p>
+    <w:p>
+      <w:pPr>
+        <w:tabs>
+          <w:tab w:val="left" w:pos="360"/>
+        </w:tabs>
+        <w:spacing w:after="0" w:line="240" w:lineRule="auto"/>
+        <w:rPr>
+          <w:rFonts w:ascii="Consolas" w:hAnsi="Consolas" w:cs="Consolas"/>
+          <w:sz w:val="18"/>
+          <w:szCs w:val="18"/>
+        </w:rPr>
+      </w:pPr>
+      <w:r>
+        <w:rPr>
+          <w:rFonts w:ascii="Consolas" w:hAnsi="Consolas" w:cs="Consolas"/>
+          <w:sz w:val="18"/>
+          <w:szCs w:val="18"/>
+        </w:rPr>
+        <w:t xml:space="preserve"> -Static</w:t>
+      </w:r>
+      <w:r>
+        <w:rPr>
+          <w:rFonts w:ascii="Consolas" w:hAnsi="Consolas" w:cs="Consolas"/>
+          <w:sz w:val="18"/>
+          <w:szCs w:val="18"/>
+        </w:rPr>
+        <w:t xml:space="preserve"> </w:t>
+      </w:r>
+      <w:r>
+        <w:rPr>
+          <w:rFonts w:ascii="Consolas" w:hAnsi="Consolas" w:cs="Consolas"/>
+          <w:sz w:val="18"/>
+          <w:szCs w:val="18"/>
+        </w:rPr>
+        <w:t>[Value]   Static (fixed) mass shift to use for all paired peptides</w:t>
+      </w:r>
+    </w:p>
+    <w:p>
+      <w:pPr>
+        <w:tabs>
+          <w:tab w:val="left" w:pos="360"/>
+        </w:tabs>
+        <w:spacing w:after="0" w:line="240" w:lineRule="auto"/>
+        <w:rPr>
+          <w:rFonts w:ascii="Consolas" w:hAnsi="Consolas" w:cs="Consolas"/>
+          <w:sz w:val="18"/>
+          <w:szCs w:val="18"/>
+        </w:rPr>
+      </w:pPr>
+    </w:p>
+    <w:p>
+      <w:pPr>
+        <w:tabs>
+          <w:tab w:val="left" w:pos="360"/>
+        </w:tabs>
+        <w:spacing w:after="0" w:line="240" w:lineRule="auto"/>
+        <w:rPr>
+          <w:rFonts w:ascii="Consolas" w:hAnsi="Consolas" w:cs="Consolas"/>
+          <w:sz w:val="18"/>
+          <w:szCs w:val="18"/>
+        </w:rPr>
+      </w:pPr>
+      <w:r>
+        <w:rPr>
+          <w:rFonts w:ascii="Consolas" w:hAnsi="Consolas" w:cs="Consolas"/>
+          <w:sz w:val="18"/>
+          <w:szCs w:val="18"/>
+        </w:rPr>
+        <w:t>For example, to disable C13 and N15 shifts and only use a</w:t>
+      </w:r>
+    </w:p>
+    <w:p>
+      <w:pPr>
+        <w:tabs>
+          <w:tab w:val="left" w:pos="360"/>
+        </w:tabs>
+        <w:spacing w:after="0" w:line="240" w:lineRule="auto"/>
+        <w:rPr>
+          <w:rFonts w:ascii="Consolas" w:hAnsi="Consolas" w:cs="Consolas"/>
+          <w:sz w:val="18"/>
+          <w:szCs w:val="18"/>
+        </w:rPr>
+      </w:pPr>
+      <w:r>
+        <w:rPr>
+          <w:rFonts w:ascii="Consolas" w:hAnsi="Consolas" w:cs="Consolas"/>
+          <w:sz w:val="18"/>
+          <w:szCs w:val="18"/>
+        </w:rPr>
+        <w:t>fixed shift of 25.5 Da, your command line would look like this:</w:t>
+      </w:r>
+    </w:p>
+    <w:p>
+      <w:pPr>
+        <w:tabs>
+          <w:tab w:val="left" w:pos="360"/>
+        </w:tabs>
+        <w:spacing w:after="0" w:line="240" w:lineRule="auto"/>
+        <w:rPr>
+          <w:rFonts w:ascii="Consolas" w:hAnsi="Consolas" w:cs="Consolas"/>
+          <w:sz w:val="18"/>
+          <w:szCs w:val="18"/>
+        </w:rPr>
+      </w:pPr>
+    </w:p>
+    <w:p>
+      <w:pPr>
+        <w:tabs>
+          <w:tab w:val="left" w:pos="360"/>
+        </w:tabs>
+        <w:spacing w:after="0" w:line="240" w:lineRule="auto"/>
+        <w:rPr>
+          <w:rFonts w:ascii="Consolas" w:hAnsi="Consolas" w:cs="Consolas"/>
+          <w:sz w:val="18"/>
+          <w:szCs w:val="18"/>
+        </w:rPr>
+      </w:pPr>
+      <w:r>
+        <w:rPr>
+          <w:rFonts w:ascii="Consolas" w:hAnsi="Consolas" w:cs="Consolas"/>
+          <w:sz w:val="18"/>
+          <w:szCs w:val="18"/>
+        </w:rPr>
+        <w:t>CrossLinkingIMSConsole.exe</w:t>
+      </w:r>
+    </w:p>
+    <w:p>
+      <w:pPr>
+        <w:tabs>
+          <w:tab w:val="left" w:pos="360"/>
+        </w:tabs>
+        <w:spacing w:after="0" w:line="240" w:lineRule="auto"/>
+        <w:rPr>
+          <w:rFonts w:ascii="Consolas" w:hAnsi="Consolas" w:cs="Consolas"/>
+          <w:sz w:val="18"/>
+          <w:szCs w:val="18"/>
+        </w:rPr>
+      </w:pPr>
+      <w:r>
+        <w:rPr>
+          <w:rFonts w:ascii="Consolas" w:hAnsi="Consolas" w:cs="Consolas"/>
+          <w:sz w:val="18"/>
+          <w:szCs w:val="18"/>
+        </w:rPr>
+        <w:t xml:space="preserve"> -f Dataset_LCMSFeatures.txt -p Dataset_Filtered_isos.csv -</w:t>
+      </w:r>
+      <w:proofErr w:type="spellStart"/>
+      <w:r>
+        <w:rPr>
+          <w:rFonts w:ascii="Consolas" w:hAnsi="Consolas" w:cs="Consolas"/>
+          <w:sz w:val="18"/>
+          <w:szCs w:val="18"/>
+        </w:rPr>
+        <w:t>fasta</w:t>
+      </w:r>
+      <w:proofErr w:type="spellEnd"/>
+      <w:r>
+        <w:rPr>
+          <w:rFonts w:ascii="Consolas" w:hAnsi="Consolas" w:cs="Consolas"/>
+          <w:sz w:val="18"/>
+          <w:szCs w:val="18"/>
+        </w:rPr>
+        <w:t xml:space="preserve"> </w:t>
+      </w:r>
+      <w:proofErr w:type="spellStart"/>
+      <w:r>
+        <w:rPr>
+          <w:rFonts w:ascii="Consolas" w:hAnsi="Consolas" w:cs="Consolas"/>
+          <w:sz w:val="18"/>
+          <w:szCs w:val="18"/>
+        </w:rPr>
+        <w:t>Database.fasta</w:t>
+      </w:r>
+      <w:proofErr w:type="spellEnd"/>
+    </w:p>
+    <w:p>
+      <w:pPr>
+        <w:tabs>
+          <w:tab w:val="left" w:pos="360"/>
+        </w:tabs>
+        <w:spacing w:after="0" w:line="240" w:lineRule="auto"/>
+        <w:rPr>
+          <w:rFonts w:ascii="Consolas" w:hAnsi="Consolas" w:cs="Consolas"/>
+          <w:sz w:val="18"/>
+          <w:szCs w:val="18"/>
+        </w:rPr>
+      </w:pPr>
+      <w:r>
+        <w:rPr>
+          <w:rFonts w:ascii="Consolas" w:hAnsi="Consolas" w:cs="Consolas"/>
+          <w:sz w:val="18"/>
+          <w:szCs w:val="18"/>
+        </w:rPr>
+        <w:t xml:space="preserve"> -ppm 10 -C13Off -N15off </w:t>
+      </w:r>
+      <w:r>
+        <w:rPr>
+          <w:rFonts w:ascii="Consolas" w:hAnsi="Consolas" w:cs="Consolas"/>
+          <w:sz w:val="18"/>
+          <w:szCs w:val="18"/>
+        </w:rPr>
+        <w:t>–</w:t>
+      </w:r>
+      <w:r>
+        <w:rPr>
+          <w:rFonts w:ascii="Consolas" w:hAnsi="Consolas" w:cs="Consolas"/>
+          <w:sz w:val="18"/>
+          <w:szCs w:val="18"/>
+        </w:rPr>
+        <w:t>Static</w:t>
+      </w:r>
+      <w:r>
+        <w:rPr>
+          <w:rFonts w:ascii="Consolas" w:hAnsi="Consolas" w:cs="Consolas"/>
+          <w:sz w:val="18"/>
+          <w:szCs w:val="18"/>
+        </w:rPr>
+        <w:t xml:space="preserve"> </w:t>
+      </w:r>
       <w:bookmarkStart w:id="0" w:name="_GoBack"/>
       <w:bookmarkEnd w:id="0"/>
       <w:r>
         <w:rPr>
           <w:rFonts w:ascii="Consolas" w:hAnsi="Consolas" w:cs="Consolas"/>
+          <w:sz w:val="18"/>
+          <w:szCs w:val="18"/>
+        </w:rPr>
+        <w:t>25.5</w:t>
+      </w:r>
+    </w:p>
+    <w:p>
+      <w:pPr>
+        <w:tabs>
+          <w:tab w:val="left" w:pos="360"/>
+        </w:tabs>
+        <w:spacing w:after="0" w:line="240" w:lineRule="auto"/>
+        <w:rPr>
+          <w:rFonts w:ascii="Consolas" w:hAnsi="Consolas" w:cs="Consolas"/>
+        </w:rPr>
+      </w:pPr>
+    </w:p>
+    <w:p>
+      <w:pPr>
+        <w:tabs>
+          <w:tab w:val="left" w:pos="360"/>
+        </w:tabs>
+        <w:spacing w:after="0" w:line="240" w:lineRule="auto"/>
+      </w:pPr>
+      <w:r>
+        <w:rPr>
+          <w:rFonts w:ascii="Consolas" w:hAnsi="Consolas" w:cs="Consolas"/>
         </w:rPr>
         <w:tab/>
       </w:r>
@@ -650,6 +1115,7 @@
         <w:spacing w:after="0" w:line="240" w:lineRule="auto"/>
       </w:pPr>
       <w:r>
+        <w:lastRenderedPageBreak/>
         <w:t>A normal Features file is created by clustering together isotopic profiles that are believed to be from the same isotopic signature eluting over a period of time. Each feature in the file has representative mass, elution time, drift time and charge state values that define the feature.</w:t>
       </w:r>
     </w:p>
@@ -788,7 +1254,6 @@
       </w:pPr>
       <w:proofErr w:type="spellStart"/>
       <w:r>
-        <w:lastRenderedPageBreak/>
         <w:t>Drift_Time</w:t>
       </w:r>
       <w:proofErr w:type="spellEnd"/>

</xml_diff>